<commit_message>
More pictures for video
</commit_message>
<xml_diff>
--- a/YouTube Short/Wand Short .docx
+++ b/YouTube Short/Wand Short .docx
@@ -9,54 +9,231 @@
     </w:p>
     <w:p/>
     <w:p>
+      <w:pPr>
+        <w:rPr>
+          <w:b/>
+          <w:bCs/>
+        </w:rPr>
+      </w:pPr>
+      <w:r>
+        <w:t xml:space="preserve">How I made my interactive dueling wands: </w:t>
+      </w:r>
+      <w:r>
+        <w:rPr>
+          <w:b/>
+          <w:bCs/>
+        </w:rPr>
+        <w:t>1025</w:t>
+      </w:r>
+    </w:p>
+    <w:p>
+      <w:pPr>
+        <w:rPr>
+          <w:b/>
+          <w:bCs/>
+        </w:rPr>
+      </w:pPr>
       <w:r>
         <w:t>Design </w:t>
       </w:r>
-    </w:p>
-    <w:p>
+      <w:r>
+        <w:t xml:space="preserve">: </w:t>
+      </w:r>
+      <w:r>
+        <w:rPr>
+          <w:b/>
+          <w:bCs/>
+        </w:rPr>
+        <w:t>1073, 1074</w:t>
+      </w:r>
+    </w:p>
+    <w:p>
+      <w:pPr>
+        <w:rPr>
+          <w:b/>
+          <w:bCs/>
+        </w:rPr>
+      </w:pPr>
       <w:r>
         <w:t>Buy parts </w:t>
       </w:r>
-    </w:p>
-    <w:p>
+      <w:r>
+        <w:rPr>
+          <w:b/>
+          <w:bCs/>
+        </w:rPr>
+        <w:t>0273, 0274, 0277, 0278, 0279</w:t>
+      </w:r>
+      <w:r>
+        <w:rPr>
+          <w:b/>
+          <w:bCs/>
+        </w:rPr>
+        <w:t>, 0281, 0283, 0284</w:t>
+      </w:r>
+    </w:p>
+    <w:p>
+      <w:pPr>
+        <w:rPr>
+          <w:b/>
+          <w:bCs/>
+        </w:rPr>
+      </w:pPr>
       <w:r>
         <w:t>Design too complicated -&gt; Redesign</w:t>
       </w:r>
+      <w:r>
+        <w:t xml:space="preserve"> </w:t>
+      </w:r>
+      <w:r>
+        <w:rPr>
+          <w:b/>
+          <w:bCs/>
+        </w:rPr>
+        <w:t>0272</w:t>
+      </w:r>
     </w:p>
     <w:p>
       <w:r>
         <w:t>Return parts</w:t>
       </w:r>
-    </w:p>
-    <w:p>
+      <w:r>
+        <w:t xml:space="preserve"> </w:t>
+      </w:r>
+      <w:r>
+        <w:rPr>
+          <w:b/>
+          <w:bCs/>
+        </w:rPr>
+        <w:t>(Part pictures)</w:t>
+      </w:r>
+    </w:p>
+    <w:p>
+      <w:pPr>
+        <w:rPr>
+          <w:b/>
+          <w:bCs/>
+        </w:rPr>
+      </w:pPr>
       <w:r>
         <w:t>Breadboard prototype w/ nano and MPU -&gt; works!</w:t>
       </w:r>
-    </w:p>
-    <w:p>
+      <w:r>
+        <w:t xml:space="preserve"> </w:t>
+      </w:r>
+      <w:r>
+        <w:rPr>
+          <w:b/>
+          <w:bCs/>
+        </w:rPr>
+        <w:t>0</w:t>
+      </w:r>
+      <w:r>
+        <w:rPr>
+          <w:b/>
+          <w:bCs/>
+        </w:rPr>
+        <w:t>358</w:t>
+      </w:r>
+    </w:p>
+    <w:p>
+      <w:pPr>
+        <w:rPr>
+          <w:b/>
+          <w:bCs/>
+        </w:rPr>
+      </w:pPr>
       <w:r>
         <w:t>Buy esp w/ lcd</w:t>
       </w:r>
-    </w:p>
-    <w:p>
+      <w:r>
+        <w:t xml:space="preserve"> </w:t>
+      </w:r>
+      <w:r>
+        <w:rPr>
+          <w:b/>
+          <w:bCs/>
+        </w:rPr>
+        <w:t>0585</w:t>
+      </w:r>
+    </w:p>
+    <w:p>
+      <w:pPr>
+        <w:rPr>
+          <w:b/>
+          <w:bCs/>
+        </w:rPr>
+      </w:pPr>
       <w:r>
         <w:t>Test animations</w:t>
       </w:r>
-    </w:p>
-    <w:p>
+      <w:r>
+        <w:t xml:space="preserve"> </w:t>
+      </w:r>
+      <w:r>
+        <w:rPr>
+          <w:b/>
+          <w:bCs/>
+        </w:rPr>
+        <w:t xml:space="preserve">0499, </w:t>
+      </w:r>
+      <w:r>
+        <w:rPr>
+          <w:b/>
+          <w:bCs/>
+        </w:rPr>
+        <w:t>1077, 1078</w:t>
+      </w:r>
+    </w:p>
+    <w:p>
+      <w:pPr>
+        <w:rPr>
+          <w:b/>
+          <w:bCs/>
+        </w:rPr>
+      </w:pPr>
       <w:r>
         <w:t>Make drawings</w:t>
       </w:r>
-    </w:p>
-    <w:p>
+      <w:r>
+        <w:t xml:space="preserve"> </w:t>
+      </w:r>
+      <w:r>
+        <w:rPr>
+          <w:b/>
+          <w:bCs/>
+        </w:rPr>
+        <w:t>1075, 1076, 1077, 1078</w:t>
+      </w:r>
+    </w:p>
+    <w:p>
+      <w:pPr>
+        <w:rPr>
+          <w:b/>
+          <w:bCs/>
+        </w:rPr>
+      </w:pPr>
       <w:r>
         <w:t>Slap onto bad prototype board</w:t>
       </w:r>
+      <w:r>
+        <w:t xml:space="preserve"> </w:t>
+      </w:r>
+      <w:r>
+        <w:rPr>
+          <w:b/>
+          <w:bCs/>
+        </w:rPr>
+        <w:t>0584, 0909</w:t>
+      </w:r>
     </w:p>
     <w:p>
       <w:r>
         <w:t>Almost worked… pins kept breaking</w:t>
       </w:r>
+      <w:r>
+        <w:t xml:space="preserve"> </w:t>
+      </w:r>
     </w:p>
     <w:p>
       <w:r>
@@ -67,16 +244,59 @@
       <w:r>
         <w:t>Designed Schematic</w:t>
       </w:r>
+      <w:r>
+        <w:t xml:space="preserve"> </w:t>
+      </w:r>
+      <w:r>
+        <w:rPr>
+          <w:b/>
+          <w:bCs/>
+        </w:rPr>
+        <w:t>121932</w:t>
+      </w:r>
     </w:p>
     <w:p>
       <w:r>
         <w:t>Designed PCB</w:t>
       </w:r>
-    </w:p>
-    <w:p>
+      <w:r>
+        <w:t xml:space="preserve"> </w:t>
+      </w:r>
+      <w:r>
+        <w:rPr>
+          <w:b/>
+          <w:bCs/>
+        </w:rPr>
+        <w:t>122018</w:t>
+      </w:r>
+      <w:r>
+        <w:rPr>
+          <w:b/>
+          <w:bCs/>
+        </w:rPr>
+        <w:t>, 122056</w:t>
+      </w:r>
+    </w:p>
+    <w:p>
+      <w:pPr>
+        <w:rPr>
+          <w:b/>
+          <w:bCs/>
+        </w:rPr>
+      </w:pPr>
       <w:r>
         <w:t>PCB came… didn’t make traces wide enough to carry current to motor</w:t>
       </w:r>
+      <w:r>
+        <w:t xml:space="preserve"> </w:t>
+      </w:r>
+      <w:r>
+        <w:rPr>
+          <w:b/>
+          <w:bCs/>
+        </w:rPr>
+        <w:t>0935, 0946</w:t>
+      </w:r>
     </w:p>
     <w:p>
       <w:r>
@@ -84,24 +304,115 @@
       </w:r>
     </w:p>
     <w:p>
+      <w:pPr>
+        <w:rPr>
+          <w:b/>
+          <w:bCs/>
+        </w:rPr>
+      </w:pPr>
       <w:r>
         <w:t>was designing CAD stuff… over and over </w:t>
       </w:r>
-    </w:p>
-    <w:p>
+      <w:r>
+        <w:rPr>
+          <w:b/>
+          <w:bCs/>
+        </w:rPr>
+        <w:t>121548, 121632, 121715, 121808</w:t>
+      </w:r>
+      <w:r>
+        <w:rPr>
+          <w:b/>
+          <w:bCs/>
+        </w:rPr>
+        <w:t>, 0681</w:t>
+      </w:r>
+    </w:p>
+    <w:p>
+      <w:pPr>
+        <w:rPr>
+          <w:b/>
+          <w:bCs/>
+        </w:rPr>
+      </w:pPr>
+      <w:r>
+        <w:t xml:space="preserve">got a working design </w:t>
+      </w:r>
+      <w:r>
+        <w:rPr>
+          <w:b/>
+          <w:bCs/>
+        </w:rPr>
+        <w:t>121854</w:t>
+      </w:r>
+      <w:r>
+        <w:rPr>
+          <w:b/>
+          <w:bCs/>
+        </w:rPr>
+        <w:t xml:space="preserve">, </w:t>
+      </w:r>
+      <w:r>
+        <w:rPr>
+          <w:b/>
+          <w:bCs/>
+        </w:rPr>
+        <w:t>0764, 0767</w:t>
+      </w:r>
+      <w:r>
+        <w:rPr>
+          <w:b/>
+          <w:bCs/>
+        </w:rPr>
+        <w:t xml:space="preserve">, 0940 </w:t>
+      </w:r>
+    </w:p>
+    <w:p>
+      <w:pPr>
+        <w:rPr>
+          <w:b/>
+          <w:bCs/>
+        </w:rPr>
+      </w:pPr>
       <w:r>
         <w:t>Made a base station </w:t>
       </w:r>
-    </w:p>
-    <w:p>
+      <w:r>
+        <w:rPr>
+          <w:b/>
+          <w:bCs/>
+        </w:rPr>
+        <w:t>0905, 0923</w:t>
+      </w:r>
+    </w:p>
+    <w:p>
+      <w:pPr>
+        <w:rPr>
+          <w:b/>
+          <w:bCs/>
+        </w:rPr>
+      </w:pPr>
       <w:r>
         <w:t>was designing code waiting for the PCBS…</w:t>
       </w:r>
+      <w:r>
+        <w:t xml:space="preserve"> </w:t>
+      </w:r>
+      <w:r>
+        <w:rPr>
+          <w:b/>
+          <w:bCs/>
+        </w:rPr>
+        <w:t>Video</w:t>
+      </w:r>
     </w:p>
     <w:p>
       <w:r>
         <w:t>Fixed some bugs…</w:t>
       </w:r>
+      <w:r>
+        <w:t xml:space="preserve"> </w:t>
+      </w:r>
     </w:p>
     <w:p>
       <w:r>
@@ -109,23 +420,87 @@
       </w:r>
     </w:p>
     <w:p>
+      <w:pPr>
+        <w:rPr>
+          <w:b/>
+          <w:bCs/>
+        </w:rPr>
+      </w:pPr>
       <w:r>
         <w:t>Made all the wands</w:t>
       </w:r>
+      <w:r>
+        <w:t xml:space="preserve"> </w:t>
+      </w:r>
+      <w:r>
+        <w:rPr>
+          <w:b/>
+          <w:bCs/>
+        </w:rPr>
+        <w:t>0970</w:t>
+      </w:r>
     </w:p>
     <w:p>
       <w:r>
         <w:t>Painted all the wands</w:t>
       </w:r>
-    </w:p>
-    <w:p>
+      <w:r>
+        <w:t xml:space="preserve"> </w:t>
+      </w:r>
+      <w:r>
+        <w:rPr>
+          <w:b/>
+          <w:bCs/>
+        </w:rPr>
+        <w:t>0998</w:t>
+      </w:r>
+    </w:p>
+    <w:p>
+      <w:pPr>
+        <w:rPr>
+          <w:b/>
+          <w:bCs/>
+        </w:rPr>
+      </w:pPr>
       <w:r>
         <w:t>Decorated all the wands</w:t>
       </w:r>
-    </w:p>
-    <w:p>
-      <w:r>
-        <w:t>Wrapped up to send to family for christmas</w:t>
+      <w:r>
+        <w:t xml:space="preserve"> </w:t>
+      </w:r>
+      <w:r>
+        <w:rPr>
+          <w:b/>
+          <w:bCs/>
+        </w:rPr>
+        <w:t>1025</w:t>
+      </w:r>
+    </w:p>
+    <w:p>
+      <w:pPr>
+        <w:rPr>
+          <w:b/>
+          <w:bCs/>
+        </w:rPr>
+      </w:pPr>
+      <w:r>
+        <w:t xml:space="preserve">Wrapped up to send to family for </w:t>
+      </w:r>
+      <w:r>
+        <w:t>C</w:t>
+      </w:r>
+      <w:r>
+        <w:t>hristmas</w:t>
+      </w:r>
+      <w:r>
+        <w:t xml:space="preserve"> </w:t>
+      </w:r>
+      <w:r>
+        <w:rPr>
+          <w:b/>
+          <w:bCs/>
+        </w:rPr>
+        <w:t>1047</w:t>
       </w:r>
     </w:p>
     <w:sectPr>
@@ -741,6 +1116,7 @@
   <w:style w:type="character" w:default="1" w:styleId="DefaultParagraphFont">
     <w:name w:val="Default Paragraph Font"/>
     <w:uiPriority w:val="1"/>
+    <w:semiHidden/>
     <w:unhideWhenUsed/>
   </w:style>
   <w:style w:type="table" w:default="1" w:styleId="TableNormal">

</xml_diff>